<commit_message>
working on student handout
</commit_message>
<xml_diff>
--- a/report-style.docx
+++ b/report-style.docx
@@ -1,13 +1,21 @@
 
 <file path=word/document.xml><?xml version="1.0" encoding="utf-8"?>
-<w:document xmlns:wpc="http://schemas.microsoft.com/office/word/2010/wordprocessingCanvas" xmlns:cx="http://schemas.microsoft.com/office/drawing/2014/chartex" xmlns:cx1="http://schemas.microsoft.com/office/drawing/2015/9/8/chartex" xmlns:cx2="http://schemas.microsoft.com/office/drawing/2015/10/21/chartex" xmlns:cx3="http://schemas.microsoft.com/office/drawing/2016/5/9/chartex" xmlns:cx4="http://schemas.microsoft.com/office/drawing/2016/5/10/chartex" xmlns:cx5="http://schemas.microsoft.com/office/drawing/2016/5/11/chartex" xmlns:cx6="http://schemas.microsoft.com/office/drawing/2016/5/12/chartex" xmlns:cx7="http://schemas.microsoft.com/office/drawing/2016/5/13/chartex" xmlns:cx8="http://schemas.microsoft.com/office/drawing/2016/5/14/chartex" xmlns:mc="http://schemas.openxmlformats.org/markup-compatibility/2006" xmlns:aink="http://schemas.microsoft.com/office/drawing/2016/ink" xmlns:am3d="http://schemas.microsoft.com/office/drawing/2017/model3d" xmlns:o="urn:schemas-microsoft-com:office:office" xmlns:r="http://schemas.openxmlformats.org/officeDocument/2006/relationships" xmlns:m="http://schemas.openxmlformats.org/officeDocument/2006/math" xmlns:v="urn:schemas-microsoft-com:vml" xmlns:wp14="http://schemas.microsoft.com/office/word/2010/wordprocessingDrawing" xmlns:wp="http://schemas.openxmlformats.org/drawingml/2006/wordprocessingDrawing" xmlns:w10="urn:schemas-microsoft-com:office:word" xmlns:w="http://schemas.openxmlformats.org/wordprocessingml/2006/main" xmlns:w14="http://schemas.microsoft.com/office/word/2010/wordml" xmlns:w15="http://schemas.microsoft.com/office/word/2012/wordml" xmlns:w16cex="http://schemas.microsoft.com/office/word/2018/wordml/cex" xmlns:w16cid="http://schemas.microsoft.com/office/word/2016/wordml/cid" xmlns:w16="http://schemas.microsoft.com/office/word/2018/wordml" xmlns:w16sdtdh="http://schemas.microsoft.com/office/word/2020/wordml/sdtdatahash" xmlns:w16se="http://schemas.microsoft.com/office/word/2015/wordml/symex" xmlns:wpg="http://schemas.microsoft.com/office/word/2010/wordprocessingGroup" xmlns:wpi="http://schemas.microsoft.com/office/word/2010/wordprocessingInk" xmlns:wne="http://schemas.microsoft.com/office/word/2006/wordml" xmlns:wps="http://schemas.microsoft.com/office/word/2010/wordprocessingShape" mc:Ignorable="w14 w15 w16se w16cid w16 w16cex w16sdtdh wp14">
+<w:document xmlns:wpc="http://schemas.microsoft.com/office/word/2010/wordprocessingCanvas" xmlns:cx="http://schemas.microsoft.com/office/drawing/2014/chartex" xmlns:cx1="http://schemas.microsoft.com/office/drawing/2015/9/8/chartex" xmlns:cx2="http://schemas.microsoft.com/office/drawing/2015/10/21/chartex" xmlns:cx3="http://schemas.microsoft.com/office/drawing/2016/5/9/chartex" xmlns:cx4="http://schemas.microsoft.com/office/drawing/2016/5/10/chartex" xmlns:cx5="http://schemas.microsoft.com/office/drawing/2016/5/11/chartex" xmlns:cx6="http://schemas.microsoft.com/office/drawing/2016/5/12/chartex" xmlns:cx7="http://schemas.microsoft.com/office/drawing/2016/5/13/chartex" xmlns:cx8="http://schemas.microsoft.com/office/drawing/2016/5/14/chartex" xmlns:mc="http://schemas.openxmlformats.org/markup-compatibility/2006" xmlns:aink="http://schemas.microsoft.com/office/drawing/2016/ink" xmlns:am3d="http://schemas.microsoft.com/office/drawing/2017/model3d" xmlns:o="urn:schemas-microsoft-com:office:office" xmlns:oel="http://schemas.microsoft.com/office/2019/extlst" xmlns:r="http://schemas.openxmlformats.org/officeDocument/2006/relationships" xmlns:m="http://schemas.openxmlformats.org/officeDocument/2006/math" xmlns:v="urn:schemas-microsoft-com:vml" xmlns:wp14="http://schemas.microsoft.com/office/word/2010/wordprocessingDrawing" xmlns:wp="http://schemas.openxmlformats.org/drawingml/2006/wordprocessingDrawing" xmlns:w10="urn:schemas-microsoft-com:office:word" xmlns:w="http://schemas.openxmlformats.org/wordprocessingml/2006/main" xmlns:w14="http://schemas.microsoft.com/office/word/2010/wordml" xmlns:w15="http://schemas.microsoft.com/office/word/2012/wordml" xmlns:w16cex="http://schemas.microsoft.com/office/word/2018/wordml/cex" xmlns:w16cid="http://schemas.microsoft.com/office/word/2016/wordml/cid" xmlns:w16="http://schemas.microsoft.com/office/word/2018/wordml" xmlns:w16du="http://schemas.microsoft.com/office/word/2023/wordml/word16du" xmlns:w16sdtdh="http://schemas.microsoft.com/office/word/2020/wordml/sdtdatahash" xmlns:w16se="http://schemas.microsoft.com/office/word/2015/wordml/symex" xmlns:wpg="http://schemas.microsoft.com/office/word/2010/wordprocessingGroup" xmlns:wpi="http://schemas.microsoft.com/office/word/2010/wordprocessingInk" xmlns:wne="http://schemas.microsoft.com/office/word/2006/wordml" xmlns:wps="http://schemas.microsoft.com/office/word/2010/wordprocessingShape" mc:Ignorable="w14 w15 w16se w16cid w16 w16cex w16sdtdh w16du wp14">
   <w:body>
     <w:p>
       <w:pPr>
-        <w:pStyle w:val="Heading2"/>
+        <w:pStyle w:val="Title"/>
       </w:pPr>
       <w:r>
         <w:t>Beta Student Handout</w:t>
+      </w:r>
+    </w:p>
+    <w:p>
+      <w:pPr>
+        <w:pStyle w:val="Subtitle"/>
+      </w:pPr>
+      <w:r>
+        <w:t>subtitle</w:t>
       </w:r>
     </w:p>
     <w:p>
@@ -19,19 +27,19 @@
           <w:noProof/>
         </w:rPr>
         <w:drawing>
-          <wp:inline distT="0" distB="0" distL="0" distR="0" wp14:anchorId="6B0FA019" wp14:editId="517DD1B9">
-            <wp:extent cx="5334000" cy="345625"/>
+          <wp:inline distT="0" distB="0" distL="0" distR="0" wp14:anchorId="6051707E" wp14:editId="27B47F5E">
+            <wp:extent cx="5943600" cy="385445"/>
             <wp:effectExtent l="0" t="0" r="0" b="0"/>
-            <wp:docPr id="1" name="Picture"/>
-            <wp:cNvGraphicFramePr/>
+            <wp:docPr id="213237900" name="Picture 1"/>
+            <wp:cNvGraphicFramePr>
+              <a:graphicFrameLocks xmlns:a="http://schemas.openxmlformats.org/drawingml/2006/main" noChangeAspect="1"/>
+            </wp:cNvGraphicFramePr>
             <a:graphic xmlns:a="http://schemas.openxmlformats.org/drawingml/2006/main">
               <a:graphicData uri="http://schemas.openxmlformats.org/drawingml/2006/picture">
                 <pic:pic xmlns:pic="http://schemas.openxmlformats.org/drawingml/2006/picture">
                   <pic:nvPicPr>
-                    <pic:cNvPr id="0" name="Picture" descr="www/project-eddie-banner-2020_green.png"/>
-                    <pic:cNvPicPr>
-                      <a:picLocks noChangeAspect="1" noChangeArrowheads="1"/>
-                    </pic:cNvPicPr>
+                    <pic:cNvPr id="213237900" name=""/>
+                    <pic:cNvPicPr/>
                   </pic:nvPicPr>
                   <pic:blipFill>
                     <a:blip r:embed="rId7"/>
@@ -39,20 +47,14 @@
                       <a:fillRect/>
                     </a:stretch>
                   </pic:blipFill>
-                  <pic:spPr bwMode="auto">
+                  <pic:spPr>
                     <a:xfrm>
                       <a:off x="0" y="0"/>
-                      <a:ext cx="5334000" cy="345625"/>
+                      <a:ext cx="5943600" cy="385445"/>
                     </a:xfrm>
                     <a:prstGeom prst="rect">
                       <a:avLst/>
                     </a:prstGeom>
-                    <a:noFill/>
-                    <a:ln w="9525">
-                      <a:noFill/>
-                      <a:headEnd/>
-                      <a:tailEnd/>
-                    </a:ln>
                   </pic:spPr>
                 </pic:pic>
               </a:graphicData>
@@ -77,9 +79,12 @@
       </w:pPr>
       <w:bookmarkStart w:id="1" w:name="name-tadhg-moore"/>
       <w:r>
-        <w:t>Name: Tadhg Moore</w:t>
+        <w:t xml:space="preserve">Name: </w:t>
       </w:r>
       <w:bookmarkEnd w:id="1"/>
+      <w:r>
+        <w:t>Student Name</w:t>
+      </w:r>
     </w:p>
     <w:p>
       <w:pPr>
@@ -200,7 +205,7 @@
 </file>
 
 <file path=word/endnotes.xml><?xml version="1.0" encoding="utf-8"?>
-<w:endnotes xmlns:wpc="http://schemas.microsoft.com/office/word/2010/wordprocessingCanvas" xmlns:cx="http://schemas.microsoft.com/office/drawing/2014/chartex" xmlns:cx1="http://schemas.microsoft.com/office/drawing/2015/9/8/chartex" xmlns:cx2="http://schemas.microsoft.com/office/drawing/2015/10/21/chartex" xmlns:cx3="http://schemas.microsoft.com/office/drawing/2016/5/9/chartex" xmlns:cx4="http://schemas.microsoft.com/office/drawing/2016/5/10/chartex" xmlns:cx5="http://schemas.microsoft.com/office/drawing/2016/5/11/chartex" xmlns:cx6="http://schemas.microsoft.com/office/drawing/2016/5/12/chartex" xmlns:cx7="http://schemas.microsoft.com/office/drawing/2016/5/13/chartex" xmlns:cx8="http://schemas.microsoft.com/office/drawing/2016/5/14/chartex" xmlns:mc="http://schemas.openxmlformats.org/markup-compatibility/2006" xmlns:aink="http://schemas.microsoft.com/office/drawing/2016/ink" xmlns:am3d="http://schemas.microsoft.com/office/drawing/2017/model3d" xmlns:o="urn:schemas-microsoft-com:office:office" xmlns:r="http://schemas.openxmlformats.org/officeDocument/2006/relationships" xmlns:m="http://schemas.openxmlformats.org/officeDocument/2006/math" xmlns:v="urn:schemas-microsoft-com:vml" xmlns:wp14="http://schemas.microsoft.com/office/word/2010/wordprocessingDrawing" xmlns:wp="http://schemas.openxmlformats.org/drawingml/2006/wordprocessingDrawing" xmlns:w10="urn:schemas-microsoft-com:office:word" xmlns:w="http://schemas.openxmlformats.org/wordprocessingml/2006/main" xmlns:w14="http://schemas.microsoft.com/office/word/2010/wordml" xmlns:w15="http://schemas.microsoft.com/office/word/2012/wordml" xmlns:w16cex="http://schemas.microsoft.com/office/word/2018/wordml/cex" xmlns:w16cid="http://schemas.microsoft.com/office/word/2016/wordml/cid" xmlns:w16="http://schemas.microsoft.com/office/word/2018/wordml" xmlns:w16sdtdh="http://schemas.microsoft.com/office/word/2020/wordml/sdtdatahash" xmlns:w16se="http://schemas.microsoft.com/office/word/2015/wordml/symex" xmlns:wpg="http://schemas.microsoft.com/office/word/2010/wordprocessingGroup" xmlns:wpi="http://schemas.microsoft.com/office/word/2010/wordprocessingInk" xmlns:wne="http://schemas.microsoft.com/office/word/2006/wordml" xmlns:wps="http://schemas.microsoft.com/office/word/2010/wordprocessingShape" mc:Ignorable="w14 w15 w16se w16cid w16 w16cex w16sdtdh wp14">
+<w:endnotes xmlns:wpc="http://schemas.microsoft.com/office/word/2010/wordprocessingCanvas" xmlns:cx="http://schemas.microsoft.com/office/drawing/2014/chartex" xmlns:cx1="http://schemas.microsoft.com/office/drawing/2015/9/8/chartex" xmlns:cx2="http://schemas.microsoft.com/office/drawing/2015/10/21/chartex" xmlns:cx3="http://schemas.microsoft.com/office/drawing/2016/5/9/chartex" xmlns:cx4="http://schemas.microsoft.com/office/drawing/2016/5/10/chartex" xmlns:cx5="http://schemas.microsoft.com/office/drawing/2016/5/11/chartex" xmlns:cx6="http://schemas.microsoft.com/office/drawing/2016/5/12/chartex" xmlns:cx7="http://schemas.microsoft.com/office/drawing/2016/5/13/chartex" xmlns:cx8="http://schemas.microsoft.com/office/drawing/2016/5/14/chartex" xmlns:mc="http://schemas.openxmlformats.org/markup-compatibility/2006" xmlns:aink="http://schemas.microsoft.com/office/drawing/2016/ink" xmlns:am3d="http://schemas.microsoft.com/office/drawing/2017/model3d" xmlns:o="urn:schemas-microsoft-com:office:office" xmlns:oel="http://schemas.microsoft.com/office/2019/extlst" xmlns:r="http://schemas.openxmlformats.org/officeDocument/2006/relationships" xmlns:m="http://schemas.openxmlformats.org/officeDocument/2006/math" xmlns:v="urn:schemas-microsoft-com:vml" xmlns:wp14="http://schemas.microsoft.com/office/word/2010/wordprocessingDrawing" xmlns:wp="http://schemas.openxmlformats.org/drawingml/2006/wordprocessingDrawing" xmlns:w10="urn:schemas-microsoft-com:office:word" xmlns:w="http://schemas.openxmlformats.org/wordprocessingml/2006/main" xmlns:w14="http://schemas.microsoft.com/office/word/2010/wordml" xmlns:w15="http://schemas.microsoft.com/office/word/2012/wordml" xmlns:w16cex="http://schemas.microsoft.com/office/word/2018/wordml/cex" xmlns:w16cid="http://schemas.microsoft.com/office/word/2016/wordml/cid" xmlns:w16="http://schemas.microsoft.com/office/word/2018/wordml" xmlns:w16du="http://schemas.microsoft.com/office/word/2023/wordml/word16du" xmlns:w16sdtdh="http://schemas.microsoft.com/office/word/2020/wordml/sdtdatahash" xmlns:w16se="http://schemas.microsoft.com/office/word/2015/wordml/symex" xmlns:wpg="http://schemas.microsoft.com/office/word/2010/wordprocessingGroup" xmlns:wpi="http://schemas.microsoft.com/office/word/2010/wordprocessingInk" xmlns:wne="http://schemas.microsoft.com/office/word/2006/wordml" xmlns:wps="http://schemas.microsoft.com/office/word/2010/wordprocessingShape" mc:Ignorable="w14 w15 w16se w16cid w16 w16cex w16sdtdh w16du wp14">
   <w:endnote w:type="separator" w:id="-1">
     <w:p>
       <w:pPr>
@@ -225,7 +230,7 @@
 </file>
 
 <file path=word/footnotes.xml><?xml version="1.0" encoding="utf-8"?>
-<w:footnotes xmlns:wpc="http://schemas.microsoft.com/office/word/2010/wordprocessingCanvas" xmlns:cx="http://schemas.microsoft.com/office/drawing/2014/chartex" xmlns:cx1="http://schemas.microsoft.com/office/drawing/2015/9/8/chartex" xmlns:cx2="http://schemas.microsoft.com/office/drawing/2015/10/21/chartex" xmlns:cx3="http://schemas.microsoft.com/office/drawing/2016/5/9/chartex" xmlns:cx4="http://schemas.microsoft.com/office/drawing/2016/5/10/chartex" xmlns:cx5="http://schemas.microsoft.com/office/drawing/2016/5/11/chartex" xmlns:cx6="http://schemas.microsoft.com/office/drawing/2016/5/12/chartex" xmlns:cx7="http://schemas.microsoft.com/office/drawing/2016/5/13/chartex" xmlns:cx8="http://schemas.microsoft.com/office/drawing/2016/5/14/chartex" xmlns:mc="http://schemas.openxmlformats.org/markup-compatibility/2006" xmlns:aink="http://schemas.microsoft.com/office/drawing/2016/ink" xmlns:am3d="http://schemas.microsoft.com/office/drawing/2017/model3d" xmlns:o="urn:schemas-microsoft-com:office:office" xmlns:r="http://schemas.openxmlformats.org/officeDocument/2006/relationships" xmlns:m="http://schemas.openxmlformats.org/officeDocument/2006/math" xmlns:v="urn:schemas-microsoft-com:vml" xmlns:wp14="http://schemas.microsoft.com/office/word/2010/wordprocessingDrawing" xmlns:wp="http://schemas.openxmlformats.org/drawingml/2006/wordprocessingDrawing" xmlns:w10="urn:schemas-microsoft-com:office:word" xmlns:w="http://schemas.openxmlformats.org/wordprocessingml/2006/main" xmlns:w14="http://schemas.microsoft.com/office/word/2010/wordml" xmlns:w15="http://schemas.microsoft.com/office/word/2012/wordml" xmlns:w16cex="http://schemas.microsoft.com/office/word/2018/wordml/cex" xmlns:w16cid="http://schemas.microsoft.com/office/word/2016/wordml/cid" xmlns:w16="http://schemas.microsoft.com/office/word/2018/wordml" xmlns:w16sdtdh="http://schemas.microsoft.com/office/word/2020/wordml/sdtdatahash" xmlns:w16se="http://schemas.microsoft.com/office/word/2015/wordml/symex" xmlns:wpg="http://schemas.microsoft.com/office/word/2010/wordprocessingGroup" xmlns:wpi="http://schemas.microsoft.com/office/word/2010/wordprocessingInk" xmlns:wne="http://schemas.microsoft.com/office/word/2006/wordml" xmlns:wps="http://schemas.microsoft.com/office/word/2010/wordprocessingShape" mc:Ignorable="w14 w15 w16se w16cid w16 w16cex w16sdtdh wp14">
+<w:footnotes xmlns:wpc="http://schemas.microsoft.com/office/word/2010/wordprocessingCanvas" xmlns:cx="http://schemas.microsoft.com/office/drawing/2014/chartex" xmlns:cx1="http://schemas.microsoft.com/office/drawing/2015/9/8/chartex" xmlns:cx2="http://schemas.microsoft.com/office/drawing/2015/10/21/chartex" xmlns:cx3="http://schemas.microsoft.com/office/drawing/2016/5/9/chartex" xmlns:cx4="http://schemas.microsoft.com/office/drawing/2016/5/10/chartex" xmlns:cx5="http://schemas.microsoft.com/office/drawing/2016/5/11/chartex" xmlns:cx6="http://schemas.microsoft.com/office/drawing/2016/5/12/chartex" xmlns:cx7="http://schemas.microsoft.com/office/drawing/2016/5/13/chartex" xmlns:cx8="http://schemas.microsoft.com/office/drawing/2016/5/14/chartex" xmlns:mc="http://schemas.openxmlformats.org/markup-compatibility/2006" xmlns:aink="http://schemas.microsoft.com/office/drawing/2016/ink" xmlns:am3d="http://schemas.microsoft.com/office/drawing/2017/model3d" xmlns:o="urn:schemas-microsoft-com:office:office" xmlns:oel="http://schemas.microsoft.com/office/2019/extlst" xmlns:r="http://schemas.openxmlformats.org/officeDocument/2006/relationships" xmlns:m="http://schemas.openxmlformats.org/officeDocument/2006/math" xmlns:v="urn:schemas-microsoft-com:vml" xmlns:wp14="http://schemas.microsoft.com/office/word/2010/wordprocessingDrawing" xmlns:wp="http://schemas.openxmlformats.org/drawingml/2006/wordprocessingDrawing" xmlns:w10="urn:schemas-microsoft-com:office:word" xmlns:w="http://schemas.openxmlformats.org/wordprocessingml/2006/main" xmlns:w14="http://schemas.microsoft.com/office/word/2010/wordml" xmlns:w15="http://schemas.microsoft.com/office/word/2012/wordml" xmlns:w16cex="http://schemas.microsoft.com/office/word/2018/wordml/cex" xmlns:w16cid="http://schemas.microsoft.com/office/word/2016/wordml/cid" xmlns:w16="http://schemas.microsoft.com/office/word/2018/wordml" xmlns:w16du="http://schemas.microsoft.com/office/word/2023/wordml/word16du" xmlns:w16sdtdh="http://schemas.microsoft.com/office/word/2020/wordml/sdtdatahash" xmlns:w16se="http://schemas.microsoft.com/office/word/2015/wordml/symex" xmlns:wpg="http://schemas.microsoft.com/office/word/2010/wordprocessingGroup" xmlns:wpi="http://schemas.microsoft.com/office/word/2010/wordprocessingInk" xmlns:wne="http://schemas.microsoft.com/office/word/2006/wordml" xmlns:wps="http://schemas.microsoft.com/office/word/2010/wordprocessingShape" mc:Ignorable="w14 w15 w16se w16cid w16 w16cex w16sdtdh w16du wp14">
   <w:footnote w:type="separator" w:id="-1">
     <w:p>
       <w:r>
@@ -244,7 +249,7 @@
 </file>
 
 <file path=word/numbering.xml><?xml version="1.0" encoding="utf-8"?>
-<w:numbering xmlns:wpc="http://schemas.microsoft.com/office/word/2010/wordprocessingCanvas" xmlns:cx="http://schemas.microsoft.com/office/drawing/2014/chartex" xmlns:cx1="http://schemas.microsoft.com/office/drawing/2015/9/8/chartex" xmlns:cx2="http://schemas.microsoft.com/office/drawing/2015/10/21/chartex" xmlns:cx3="http://schemas.microsoft.com/office/drawing/2016/5/9/chartex" xmlns:cx4="http://schemas.microsoft.com/office/drawing/2016/5/10/chartex" xmlns:cx5="http://schemas.microsoft.com/office/drawing/2016/5/11/chartex" xmlns:cx6="http://schemas.microsoft.com/office/drawing/2016/5/12/chartex" xmlns:cx7="http://schemas.microsoft.com/office/drawing/2016/5/13/chartex" xmlns:cx8="http://schemas.microsoft.com/office/drawing/2016/5/14/chartex" xmlns:mc="http://schemas.openxmlformats.org/markup-compatibility/2006" xmlns:aink="http://schemas.microsoft.com/office/drawing/2016/ink" xmlns:am3d="http://schemas.microsoft.com/office/drawing/2017/model3d" xmlns:o="urn:schemas-microsoft-com:office:office" xmlns:r="http://schemas.openxmlformats.org/officeDocument/2006/relationships" xmlns:m="http://schemas.openxmlformats.org/officeDocument/2006/math" xmlns:v="urn:schemas-microsoft-com:vml" xmlns:wp14="http://schemas.microsoft.com/office/word/2010/wordprocessingDrawing" xmlns:wp="http://schemas.openxmlformats.org/drawingml/2006/wordprocessingDrawing" xmlns:w10="urn:schemas-microsoft-com:office:word" xmlns:w="http://schemas.openxmlformats.org/wordprocessingml/2006/main" xmlns:w14="http://schemas.microsoft.com/office/word/2010/wordml" xmlns:w15="http://schemas.microsoft.com/office/word/2012/wordml" xmlns:w16cex="http://schemas.microsoft.com/office/word/2018/wordml/cex" xmlns:w16cid="http://schemas.microsoft.com/office/word/2016/wordml/cid" xmlns:w16="http://schemas.microsoft.com/office/word/2018/wordml" xmlns:w16sdtdh="http://schemas.microsoft.com/office/word/2020/wordml/sdtdatahash" xmlns:w16se="http://schemas.microsoft.com/office/word/2015/wordml/symex" xmlns:wpg="http://schemas.microsoft.com/office/word/2010/wordprocessingGroup" xmlns:wpi="http://schemas.microsoft.com/office/word/2010/wordprocessingInk" xmlns:wne="http://schemas.microsoft.com/office/word/2006/wordml" xmlns:wps="http://schemas.microsoft.com/office/word/2010/wordprocessingShape" mc:Ignorable="w14 w15 w16se w16cid w16 w16cex w16sdtdh wp14">
+<w:numbering xmlns:wpc="http://schemas.microsoft.com/office/word/2010/wordprocessingCanvas" xmlns:cx="http://schemas.microsoft.com/office/drawing/2014/chartex" xmlns:cx1="http://schemas.microsoft.com/office/drawing/2015/9/8/chartex" xmlns:cx2="http://schemas.microsoft.com/office/drawing/2015/10/21/chartex" xmlns:cx3="http://schemas.microsoft.com/office/drawing/2016/5/9/chartex" xmlns:cx4="http://schemas.microsoft.com/office/drawing/2016/5/10/chartex" xmlns:cx5="http://schemas.microsoft.com/office/drawing/2016/5/11/chartex" xmlns:cx6="http://schemas.microsoft.com/office/drawing/2016/5/12/chartex" xmlns:cx7="http://schemas.microsoft.com/office/drawing/2016/5/13/chartex" xmlns:cx8="http://schemas.microsoft.com/office/drawing/2016/5/14/chartex" xmlns:mc="http://schemas.openxmlformats.org/markup-compatibility/2006" xmlns:aink="http://schemas.microsoft.com/office/drawing/2016/ink" xmlns:am3d="http://schemas.microsoft.com/office/drawing/2017/model3d" xmlns:o="urn:schemas-microsoft-com:office:office" xmlns:oel="http://schemas.microsoft.com/office/2019/extlst" xmlns:r="http://schemas.openxmlformats.org/officeDocument/2006/relationships" xmlns:m="http://schemas.openxmlformats.org/officeDocument/2006/math" xmlns:v="urn:schemas-microsoft-com:vml" xmlns:wp14="http://schemas.microsoft.com/office/word/2010/wordprocessingDrawing" xmlns:wp="http://schemas.openxmlformats.org/drawingml/2006/wordprocessingDrawing" xmlns:w10="urn:schemas-microsoft-com:office:word" xmlns:w="http://schemas.openxmlformats.org/wordprocessingml/2006/main" xmlns:w14="http://schemas.microsoft.com/office/word/2010/wordml" xmlns:w15="http://schemas.microsoft.com/office/word/2012/wordml" xmlns:w16cex="http://schemas.microsoft.com/office/word/2018/wordml/cex" xmlns:w16cid="http://schemas.microsoft.com/office/word/2016/wordml/cid" xmlns:w16="http://schemas.microsoft.com/office/word/2018/wordml" xmlns:w16du="http://schemas.microsoft.com/office/word/2023/wordml/word16du" xmlns:w16sdtdh="http://schemas.microsoft.com/office/word/2020/wordml/sdtdatahash" xmlns:w16se="http://schemas.microsoft.com/office/word/2015/wordml/symex" xmlns:wpg="http://schemas.microsoft.com/office/word/2010/wordprocessingGroup" xmlns:wpi="http://schemas.microsoft.com/office/word/2010/wordprocessingInk" xmlns:wne="http://schemas.microsoft.com/office/word/2006/wordml" xmlns:wps="http://schemas.microsoft.com/office/word/2010/wordprocessingShape" mc:Ignorable="w14 w15 w16se w16cid w16 w16cex w16sdtdh w16du wp14">
   <w:abstractNum w:abstractNumId="0" w15:restartNumberingAfterBreak="0">
     <w:nsid w:val="FFFFFF7C"/>
     <w:multiLevelType w:val="singleLevel"/>
@@ -534,44 +539,44 @@
       </w:pPr>
     </w:lvl>
   </w:abstractNum>
-  <w:num w:numId="1">
+  <w:num w:numId="1" w16cid:durableId="1991400096">
     <w:abstractNumId w:val="10"/>
   </w:num>
-  <w:num w:numId="2">
+  <w:num w:numId="2" w16cid:durableId="1801875879">
     <w:abstractNumId w:val="9"/>
   </w:num>
-  <w:num w:numId="3">
+  <w:num w:numId="3" w16cid:durableId="297341085">
     <w:abstractNumId w:val="7"/>
   </w:num>
-  <w:num w:numId="4">
+  <w:num w:numId="4" w16cid:durableId="1755781545">
     <w:abstractNumId w:val="6"/>
   </w:num>
-  <w:num w:numId="5">
+  <w:num w:numId="5" w16cid:durableId="1318221347">
     <w:abstractNumId w:val="5"/>
   </w:num>
-  <w:num w:numId="6">
+  <w:num w:numId="6" w16cid:durableId="913196528">
     <w:abstractNumId w:val="4"/>
   </w:num>
-  <w:num w:numId="7">
+  <w:num w:numId="7" w16cid:durableId="1950238530">
     <w:abstractNumId w:val="8"/>
   </w:num>
-  <w:num w:numId="8">
+  <w:num w:numId="8" w16cid:durableId="459999378">
     <w:abstractNumId w:val="3"/>
   </w:num>
-  <w:num w:numId="9">
+  <w:num w:numId="9" w16cid:durableId="1793208563">
     <w:abstractNumId w:val="2"/>
   </w:num>
-  <w:num w:numId="10">
+  <w:num w:numId="10" w16cid:durableId="562762330">
     <w:abstractNumId w:val="1"/>
   </w:num>
-  <w:num w:numId="11">
+  <w:num w:numId="11" w16cid:durableId="345712931">
     <w:abstractNumId w:val="0"/>
   </w:num>
 </w:numbering>
 </file>
 
 <file path=word/styles.xml><?xml version="1.0" encoding="utf-8"?>
-<w:styles xmlns:mc="http://schemas.openxmlformats.org/markup-compatibility/2006" xmlns:r="http://schemas.openxmlformats.org/officeDocument/2006/relationships" xmlns:w="http://schemas.openxmlformats.org/wordprocessingml/2006/main" xmlns:w14="http://schemas.microsoft.com/office/word/2010/wordml" xmlns:w15="http://schemas.microsoft.com/office/word/2012/wordml" xmlns:w16cex="http://schemas.microsoft.com/office/word/2018/wordml/cex" xmlns:w16cid="http://schemas.microsoft.com/office/word/2016/wordml/cid" xmlns:w16="http://schemas.microsoft.com/office/word/2018/wordml" xmlns:w16sdtdh="http://schemas.microsoft.com/office/word/2020/wordml/sdtdatahash" xmlns:w16se="http://schemas.microsoft.com/office/word/2015/wordml/symex" mc:Ignorable="w14 w15 w16se w16cid w16 w16cex w16sdtdh">
+<w:styles xmlns:mc="http://schemas.openxmlformats.org/markup-compatibility/2006" xmlns:r="http://schemas.openxmlformats.org/officeDocument/2006/relationships" xmlns:w="http://schemas.openxmlformats.org/wordprocessingml/2006/main" xmlns:w14="http://schemas.microsoft.com/office/word/2010/wordml" xmlns:w15="http://schemas.microsoft.com/office/word/2012/wordml" xmlns:w16cex="http://schemas.microsoft.com/office/word/2018/wordml/cex" xmlns:w16cid="http://schemas.microsoft.com/office/word/2016/wordml/cid" xmlns:w16="http://schemas.microsoft.com/office/word/2018/wordml" xmlns:w16du="http://schemas.microsoft.com/office/word/2023/wordml/word16du" xmlns:w16sdtdh="http://schemas.microsoft.com/office/word/2020/wordml/sdtdatahash" xmlns:w16se="http://schemas.microsoft.com/office/word/2015/wordml/symex" mc:Ignorable="w14 w15 w16se w16cid w16 w16cex w16sdtdh w16du">
   <w:docDefaults>
     <w:rPrDefault>
       <w:rPr>
@@ -939,7 +944,7 @@
     <w:next w:val="BodyText"/>
     <w:uiPriority w:val="9"/>
     <w:qFormat/>
-    <w:rsid w:val="0029726F"/>
+    <w:rsid w:val="00894188"/>
     <w:pPr>
       <w:keepNext/>
       <w:keepLines/>
@@ -950,7 +955,7 @@
       <w:rFonts w:eastAsiaTheme="majorEastAsia" w:cstheme="majorBidi"/>
       <w:b/>
       <w:bCs/>
-      <w:color w:val="458C69"/>
+      <w:color w:val="1F497D" w:themeColor="text2"/>
       <w:sz w:val="32"/>
       <w:szCs w:val="32"/>
     </w:rPr>
@@ -962,7 +967,7 @@
     <w:uiPriority w:val="9"/>
     <w:unhideWhenUsed/>
     <w:qFormat/>
-    <w:rsid w:val="00501209"/>
+    <w:rsid w:val="00894188"/>
     <w:pPr>
       <w:keepNext/>
       <w:keepLines/>
@@ -973,7 +978,7 @@
       <w:rFonts w:eastAsiaTheme="majorEastAsia" w:cstheme="majorBidi"/>
       <w:b/>
       <w:bCs/>
-      <w:color w:val="4D995A"/>
+      <w:color w:val="1F497D" w:themeColor="text2"/>
       <w:sz w:val="28"/>
       <w:szCs w:val="32"/>
     </w:rPr>
@@ -985,7 +990,7 @@
     <w:uiPriority w:val="9"/>
     <w:unhideWhenUsed/>
     <w:qFormat/>
-    <w:rsid w:val="0029726F"/>
+    <w:rsid w:val="00894188"/>
     <w:pPr>
       <w:keepNext/>
       <w:keepLines/>
@@ -996,7 +1001,7 @@
       <w:rFonts w:eastAsiaTheme="majorEastAsia" w:cstheme="majorBidi"/>
       <w:b/>
       <w:bCs/>
-      <w:color w:val="57AD82"/>
+      <w:color w:val="548DD4" w:themeColor="text2" w:themeTint="99"/>
       <w:sz w:val="28"/>
       <w:szCs w:val="28"/>
     </w:rPr>
@@ -1008,7 +1013,7 @@
     <w:uiPriority w:val="9"/>
     <w:unhideWhenUsed/>
     <w:qFormat/>
-    <w:rsid w:val="0029726F"/>
+    <w:rsid w:val="00894188"/>
     <w:pPr>
       <w:keepNext/>
       <w:keepLines/>
@@ -1019,7 +1024,7 @@
       <w:rFonts w:eastAsiaTheme="majorEastAsia" w:cstheme="majorBidi"/>
       <w:b/>
       <w:bCs/>
-      <w:color w:val="81C1A1"/>
+      <w:color w:val="8DB3E2" w:themeColor="text2" w:themeTint="66"/>
     </w:rPr>
   </w:style>
   <w:style w:type="paragraph" w:styleId="Heading5">
@@ -1170,7 +1175,7 @@
     <w:basedOn w:val="Normal"/>
     <w:next w:val="BodyText"/>
     <w:qFormat/>
-    <w:rsid w:val="002B0C9C"/>
+    <w:rsid w:val="00D349B0"/>
     <w:pPr>
       <w:keepNext/>
       <w:keepLines/>
@@ -1181,7 +1186,7 @@
       <w:rFonts w:asciiTheme="majorHAnsi" w:eastAsiaTheme="majorEastAsia" w:hAnsiTheme="majorHAnsi" w:cstheme="majorBidi"/>
       <w:b/>
       <w:bCs/>
-      <w:color w:val="377154"/>
+      <w:color w:val="1F497D" w:themeColor="text2"/>
       <w:sz w:val="36"/>
       <w:szCs w:val="36"/>
     </w:rPr>

</xml_diff>